<commit_message>
Session 11 - Git blame & git insect
</commit_message>
<xml_diff>
--- a/GitHub.docx
+++ b/GitHub.docx
@@ -8881,33 +8881,779 @@
         </w:rPr>
         <w:t xml:space="preserve"> you make.</w:t>
       </w:r>
+    </w:p>
+    <w:p>
+      <w:pPr>
+        <w:tabs>
+          <w:tab w:val="left" w:pos="4080"/>
+        </w:tabs>
+        <w:rPr>
+          <w:rFonts w:asciiTheme="majorHAnsi" w:hAnsiTheme="majorHAnsi" w:cstheme="majorHAnsi"/>
+          <w:sz w:val="28"/>
+          <w:szCs w:val="28"/>
+          <w:lang w:bidi="fa-IR"/>
+        </w:rPr>
+      </w:pPr>
+    </w:p>
+    <w:p>
+      <w:pPr>
+        <w:tabs>
+          <w:tab w:val="left" w:pos="4080"/>
+        </w:tabs>
+        <w:rPr>
+          <w:rFonts w:asciiTheme="majorHAnsi" w:hAnsiTheme="majorHAnsi" w:cstheme="majorHAnsi"/>
+          <w:sz w:val="28"/>
+          <w:szCs w:val="28"/>
+          <w:lang w:bidi="fa-IR"/>
+        </w:rPr>
+      </w:pPr>
+    </w:p>
+    <w:p>
+      <w:pPr>
+        <w:tabs>
+          <w:tab w:val="left" w:pos="4080"/>
+        </w:tabs>
+        <w:rPr>
+          <w:rFonts w:asciiTheme="majorHAnsi" w:hAnsiTheme="majorHAnsi" w:cstheme="majorHAnsi"/>
+          <w:b/>
+          <w:bCs/>
+          <w:color w:val="00B050"/>
+          <w:sz w:val="28"/>
+          <w:szCs w:val="28"/>
+          <w:lang w:bidi="fa-IR"/>
+        </w:rPr>
+      </w:pPr>
+      <w:r>
+        <w:rPr>
+          <w:rFonts w:ascii="Lucida Console" w:hAnsi="Lucida Console" w:cstheme="majorHAnsi"/>
+          <w:b/>
+          <w:bCs/>
+          <w:color w:val="7030A0"/>
+          <w:sz w:val="28"/>
+          <w:szCs w:val="28"/>
+          <w:lang w:bidi="fa-IR"/>
+        </w:rPr>
+        <w:lastRenderedPageBreak/>
+        <w:t>$</w:t>
+      </w:r>
+      <w:r>
+        <w:rPr>
+          <w:rFonts w:ascii="Lucida Console" w:hAnsi="Lucida Console" w:cstheme="majorHAnsi"/>
+          <w:b/>
+          <w:bCs/>
+          <w:color w:val="7030A0"/>
+          <w:sz w:val="28"/>
+          <w:szCs w:val="28"/>
+          <w:lang w:bidi="fa-IR"/>
+        </w:rPr>
+        <w:t xml:space="preserve"> </w:t>
+      </w:r>
+      <w:r>
+        <w:rPr>
+          <w:rFonts w:ascii="Lucida Console" w:hAnsi="Lucida Console" w:cstheme="majorHAnsi"/>
+          <w:b/>
+          <w:bCs/>
+          <w:color w:val="7030A0"/>
+          <w:sz w:val="28"/>
+          <w:szCs w:val="28"/>
+          <w:lang w:bidi="fa-IR"/>
+        </w:rPr>
+        <w:t>git help &lt;what?&gt;</w:t>
+      </w:r>
+      <w:r>
+        <w:rPr>
+          <w:rFonts w:asciiTheme="majorHAnsi" w:hAnsiTheme="majorHAnsi" w:cstheme="majorHAnsi"/>
+          <w:color w:val="7030A0"/>
+          <w:sz w:val="28"/>
+          <w:szCs w:val="28"/>
+          <w:lang w:bidi="fa-IR"/>
+        </w:rPr>
+        <w:t xml:space="preserve">      </w:t>
+      </w:r>
+      <w:r>
+        <w:rPr>
+          <w:rFonts w:asciiTheme="majorHAnsi" w:hAnsiTheme="majorHAnsi" w:cstheme="majorHAnsi"/>
+          <w:sz w:val="28"/>
+          <w:szCs w:val="28"/>
+          <w:lang w:bidi="fa-IR"/>
+        </w:rPr>
+        <w:t xml:space="preserve">-&gt;              </w:t>
+      </w:r>
+      <w:r>
+        <w:rPr>
+          <w:rFonts w:asciiTheme="majorHAnsi" w:hAnsiTheme="majorHAnsi" w:cstheme="majorHAnsi"/>
+          <w:b/>
+          <w:bCs/>
+          <w:color w:val="00B050"/>
+          <w:sz w:val="28"/>
+          <w:szCs w:val="28"/>
+          <w:lang w:bidi="fa-IR"/>
+        </w:rPr>
+        <w:t xml:space="preserve"> $ git help blame</w:t>
+      </w:r>
+    </w:p>
+    <w:p>
+      <w:pPr>
+        <w:tabs>
+          <w:tab w:val="left" w:pos="4080"/>
+        </w:tabs>
+        <w:rPr>
+          <w:rFonts w:ascii="Lucida Console" w:hAnsi="Lucida Console" w:cstheme="majorHAnsi"/>
+          <w:b/>
+          <w:bCs/>
+          <w:color w:val="7030A0"/>
+          <w:sz w:val="28"/>
+          <w:szCs w:val="28"/>
+          <w:lang w:bidi="fa-IR"/>
+        </w:rPr>
+      </w:pPr>
+      <w:r>
+        <w:rPr>
+          <w:rFonts w:ascii="Lucida Console" w:hAnsi="Lucida Console" w:cstheme="majorHAnsi"/>
+          <w:b/>
+          <w:bCs/>
+          <w:color w:val="7030A0"/>
+          <w:sz w:val="28"/>
+          <w:szCs w:val="28"/>
+          <w:lang w:bidi="fa-IR"/>
+        </w:rPr>
+        <w:t>$ git blame &lt;fileName&gt; -L &lt;Line Number &gt;</w:t>
+      </w:r>
+    </w:p>
+    <w:p>
+      <w:pPr>
+        <w:tabs>
+          <w:tab w:val="left" w:pos="4080"/>
+        </w:tabs>
+        <w:rPr>
+          <w:rFonts w:asciiTheme="majorHAnsi" w:hAnsiTheme="majorHAnsi" w:cstheme="majorHAnsi"/>
+          <w:b/>
+          <w:bCs/>
+          <w:sz w:val="28"/>
+          <w:szCs w:val="28"/>
+          <w:lang w:bidi="fa-IR"/>
+        </w:rPr>
+      </w:pPr>
+      <w:r>
+        <w:rPr>
+          <w:rFonts w:asciiTheme="majorHAnsi" w:hAnsiTheme="majorHAnsi" w:cstheme="majorHAnsi"/>
+          <w:b/>
+          <w:bCs/>
+          <w:sz w:val="28"/>
+          <w:szCs w:val="28"/>
+          <w:lang w:bidi="fa-IR"/>
+        </w:rPr>
+        <w:t>checks the specific line in that file in order to find who has done any changes on it.</w:t>
+      </w:r>
+    </w:p>
+    <w:p>
+      <w:pPr>
+        <w:tabs>
+          <w:tab w:val="left" w:pos="4080"/>
+        </w:tabs>
+        <w:rPr>
+          <w:rFonts w:ascii="Lucida Console" w:hAnsi="Lucida Console" w:cstheme="majorHAnsi"/>
+          <w:b/>
+          <w:bCs/>
+          <w:color w:val="7030A0"/>
+          <w:sz w:val="28"/>
+          <w:szCs w:val="28"/>
+          <w:lang w:bidi="fa-IR"/>
+        </w:rPr>
+      </w:pPr>
+      <w:r>
+        <w:rPr>
+          <w:rFonts w:ascii="Lucida Console" w:hAnsi="Lucida Console" w:cstheme="majorHAnsi"/>
+          <w:b/>
+          <w:bCs/>
+          <w:color w:val="7030A0"/>
+          <w:sz w:val="28"/>
+          <w:szCs w:val="28"/>
+          <w:lang w:bidi="fa-IR"/>
+        </w:rPr>
+        <w:t>$git blame &lt;File Name &gt;</w:t>
+      </w:r>
+    </w:p>
+    <w:p>
+      <w:pPr>
+        <w:tabs>
+          <w:tab w:val="left" w:pos="4080"/>
+        </w:tabs>
+        <w:rPr>
+          <w:rFonts w:asciiTheme="majorHAnsi" w:hAnsiTheme="majorHAnsi" w:cstheme="majorHAnsi"/>
+          <w:sz w:val="28"/>
+          <w:szCs w:val="28"/>
+          <w:lang w:bidi="fa-IR"/>
+        </w:rPr>
+      </w:pPr>
+      <w:r>
+        <w:rPr>
+          <w:rFonts w:asciiTheme="majorHAnsi" w:hAnsiTheme="majorHAnsi" w:cstheme="majorHAnsi"/>
+          <w:sz w:val="28"/>
+          <w:szCs w:val="28"/>
+          <w:lang w:bidi="fa-IR"/>
+        </w:rPr>
+        <w:t>checks the whole file and changes .</w:t>
+      </w:r>
+    </w:p>
+    <w:p>
+      <w:pPr>
+        <w:tabs>
+          <w:tab w:val="left" w:pos="4080"/>
+        </w:tabs>
+        <w:rPr>
+          <w:rFonts w:asciiTheme="majorHAnsi" w:hAnsiTheme="majorHAnsi" w:cstheme="majorHAnsi"/>
+          <w:sz w:val="28"/>
+          <w:szCs w:val="28"/>
+          <w:lang w:bidi="fa-IR"/>
+        </w:rPr>
+      </w:pPr>
+      <w:r>
+        <w:rPr>
+          <w:rFonts w:asciiTheme="majorHAnsi" w:hAnsiTheme="majorHAnsi" w:cstheme="majorHAnsi"/>
+          <w:noProof/>
+          <w:sz w:val="28"/>
+          <w:szCs w:val="28"/>
+        </w:rPr>
+        <w:drawing>
+          <wp:inline distT="0" distB="0" distL="0" distR="0">
+            <wp:extent cx="5516880" cy="960120"/>
+            <wp:effectExtent l="0" t="0" r="7620" b="0"/>
+            <wp:docPr id="54" name="Picture 54"/>
+            <wp:cNvGraphicFramePr>
+              <a:graphicFrameLocks xmlns:a="http://schemas.openxmlformats.org/drawingml/2006/main" noChangeAspect="1"/>
+            </wp:cNvGraphicFramePr>
+            <a:graphic xmlns:a="http://schemas.openxmlformats.org/drawingml/2006/main">
+              <a:graphicData uri="http://schemas.openxmlformats.org/drawingml/2006/picture">
+                <pic:pic xmlns:pic="http://schemas.openxmlformats.org/drawingml/2006/picture">
+                  <pic:nvPicPr>
+                    <pic:cNvPr id="0" name="Picture 2"/>
+                    <pic:cNvPicPr>
+                      <a:picLocks noChangeAspect="1" noChangeArrowheads="1"/>
+                    </pic:cNvPicPr>
+                  </pic:nvPicPr>
+                  <pic:blipFill>
+                    <a:blip r:embed="rId42">
+                      <a:extLst>
+                        <a:ext uri="{28A0092B-C50C-407E-A947-70E740481C1C}">
+                          <a14:useLocalDpi xmlns:a14="http://schemas.microsoft.com/office/drawing/2010/main" val="0"/>
+                        </a:ext>
+                      </a:extLst>
+                    </a:blip>
+                    <a:srcRect/>
+                    <a:stretch>
+                      <a:fillRect/>
+                    </a:stretch>
+                  </pic:blipFill>
+                  <pic:spPr bwMode="auto">
+                    <a:xfrm>
+                      <a:off x="0" y="0"/>
+                      <a:ext cx="5516880" cy="960120"/>
+                    </a:xfrm>
+                    <a:prstGeom prst="rect">
+                      <a:avLst/>
+                    </a:prstGeom>
+                    <a:noFill/>
+                    <a:ln>
+                      <a:noFill/>
+                    </a:ln>
+                  </pic:spPr>
+                </pic:pic>
+              </a:graphicData>
+            </a:graphic>
+          </wp:inline>
+        </w:drawing>
+      </w:r>
+    </w:p>
+    <w:p>
+      <w:pPr>
+        <w:tabs>
+          <w:tab w:val="left" w:pos="4080"/>
+        </w:tabs>
+        <w:rPr>
+          <w:sz w:val="28"/>
+          <w:szCs w:val="28"/>
+          <w:lang w:bidi="fa-IR"/>
+        </w:rPr>
+      </w:pPr>
+      <w:r>
+        <w:rPr>
+          <w:noProof/>
+          <w:sz w:val="28"/>
+          <w:szCs w:val="28"/>
+        </w:rPr>
+        <w:drawing>
+          <wp:inline distT="0" distB="0" distL="0" distR="0">
+            <wp:extent cx="4526280" cy="739140"/>
+            <wp:effectExtent l="0" t="0" r="7620" b="3810"/>
+            <wp:docPr id="55" name="Picture 55"/>
+            <wp:cNvGraphicFramePr>
+              <a:graphicFrameLocks xmlns:a="http://schemas.openxmlformats.org/drawingml/2006/main" noChangeAspect="1"/>
+            </wp:cNvGraphicFramePr>
+            <a:graphic xmlns:a="http://schemas.openxmlformats.org/drawingml/2006/main">
+              <a:graphicData uri="http://schemas.openxmlformats.org/drawingml/2006/picture">
+                <pic:pic xmlns:pic="http://schemas.openxmlformats.org/drawingml/2006/picture">
+                  <pic:nvPicPr>
+                    <pic:cNvPr id="0" name="Picture 3"/>
+                    <pic:cNvPicPr>
+                      <a:picLocks noChangeAspect="1" noChangeArrowheads="1"/>
+                    </pic:cNvPicPr>
+                  </pic:nvPicPr>
+                  <pic:blipFill>
+                    <a:blip r:embed="rId43">
+                      <a:extLst>
+                        <a:ext uri="{28A0092B-C50C-407E-A947-70E740481C1C}">
+                          <a14:useLocalDpi xmlns:a14="http://schemas.microsoft.com/office/drawing/2010/main" val="0"/>
+                        </a:ext>
+                      </a:extLst>
+                    </a:blip>
+                    <a:srcRect/>
+                    <a:stretch>
+                      <a:fillRect/>
+                    </a:stretch>
+                  </pic:blipFill>
+                  <pic:spPr bwMode="auto">
+                    <a:xfrm>
+                      <a:off x="0" y="0"/>
+                      <a:ext cx="4526280" cy="739140"/>
+                    </a:xfrm>
+                    <a:prstGeom prst="rect">
+                      <a:avLst/>
+                    </a:prstGeom>
+                    <a:noFill/>
+                    <a:ln>
+                      <a:noFill/>
+                    </a:ln>
+                  </pic:spPr>
+                </pic:pic>
+              </a:graphicData>
+            </a:graphic>
+          </wp:inline>
+        </w:drawing>
+      </w:r>
+    </w:p>
+    <w:p>
+      <w:pPr>
+        <w:tabs>
+          <w:tab w:val="left" w:pos="4080"/>
+        </w:tabs>
+        <w:rPr>
+          <w:sz w:val="28"/>
+          <w:szCs w:val="28"/>
+          <w:lang w:bidi="fa-IR"/>
+        </w:rPr>
+      </w:pPr>
+      <w:r>
+        <w:rPr>
+          <w:noProof/>
+          <w:sz w:val="28"/>
+          <w:szCs w:val="28"/>
+        </w:rPr>
+        <w:drawing>
+          <wp:inline distT="0" distB="0" distL="0" distR="0">
+            <wp:extent cx="5532120" cy="1531620"/>
+            <wp:effectExtent l="0" t="0" r="0" b="0"/>
+            <wp:docPr id="56" name="Picture 56"/>
+            <wp:cNvGraphicFramePr>
+              <a:graphicFrameLocks xmlns:a="http://schemas.openxmlformats.org/drawingml/2006/main" noChangeAspect="1"/>
+            </wp:cNvGraphicFramePr>
+            <a:graphic xmlns:a="http://schemas.openxmlformats.org/drawingml/2006/main">
+              <a:graphicData uri="http://schemas.openxmlformats.org/drawingml/2006/picture">
+                <pic:pic xmlns:pic="http://schemas.openxmlformats.org/drawingml/2006/picture">
+                  <pic:nvPicPr>
+                    <pic:cNvPr id="0" name="Picture 4"/>
+                    <pic:cNvPicPr>
+                      <a:picLocks noChangeAspect="1" noChangeArrowheads="1"/>
+                    </pic:cNvPicPr>
+                  </pic:nvPicPr>
+                  <pic:blipFill>
+                    <a:blip r:embed="rId44">
+                      <a:extLst>
+                        <a:ext uri="{28A0092B-C50C-407E-A947-70E740481C1C}">
+                          <a14:useLocalDpi xmlns:a14="http://schemas.microsoft.com/office/drawing/2010/main" val="0"/>
+                        </a:ext>
+                      </a:extLst>
+                    </a:blip>
+                    <a:srcRect/>
+                    <a:stretch>
+                      <a:fillRect/>
+                    </a:stretch>
+                  </pic:blipFill>
+                  <pic:spPr bwMode="auto">
+                    <a:xfrm>
+                      <a:off x="0" y="0"/>
+                      <a:ext cx="5532120" cy="1531620"/>
+                    </a:xfrm>
+                    <a:prstGeom prst="rect">
+                      <a:avLst/>
+                    </a:prstGeom>
+                    <a:noFill/>
+                    <a:ln>
+                      <a:noFill/>
+                    </a:ln>
+                  </pic:spPr>
+                </pic:pic>
+              </a:graphicData>
+            </a:graphic>
+          </wp:inline>
+        </w:drawing>
+      </w:r>
+    </w:p>
+    <w:p>
+      <w:pPr>
+        <w:tabs>
+          <w:tab w:val="left" w:pos="4080"/>
+        </w:tabs>
+        <w:rPr>
+          <w:sz w:val="28"/>
+          <w:szCs w:val="28"/>
+          <w:lang w:bidi="fa-IR"/>
+        </w:rPr>
+      </w:pPr>
+      <w:r>
+        <w:rPr>
+          <w:sz w:val="28"/>
+          <w:szCs w:val="28"/>
+          <w:lang w:bidi="fa-IR"/>
+        </w:rPr>
+        <w:t>this allows us to blame</w:t>
+      </w:r>
+      <w:r>
+        <w:rPr>
+          <w:sz w:val="28"/>
+          <w:szCs w:val="28"/>
+          <w:lang w:bidi="fa-IR"/>
+        </w:rPr>
+        <w:t xml:space="preserve"> the programmer who wrote</w:t>
+      </w:r>
+      <w:r>
+        <w:rPr>
+          <w:sz w:val="28"/>
+          <w:szCs w:val="28"/>
+          <w:lang w:bidi="fa-IR"/>
+        </w:rPr>
+        <w:t xml:space="preserve"> the line of code which has</w:t>
+      </w:r>
+      <w:r>
+        <w:rPr>
+          <w:sz w:val="28"/>
+          <w:szCs w:val="28"/>
+          <w:lang w:bidi="fa-IR"/>
+        </w:rPr>
+        <w:t xml:space="preserve"> a</w:t>
+      </w:r>
+      <w:r>
+        <w:rPr>
+          <w:sz w:val="28"/>
+          <w:szCs w:val="28"/>
+          <w:lang w:bidi="fa-IR"/>
+        </w:rPr>
+        <w:t xml:space="preserve"> bug</w:t>
+      </w:r>
+      <w:r>
+        <w:rPr>
+          <w:sz w:val="28"/>
+          <w:szCs w:val="28"/>
+          <w:lang w:bidi="fa-IR"/>
+        </w:rPr>
+        <w:t>.</w:t>
+      </w:r>
+    </w:p>
+    <w:p>
+      <w:pPr>
+        <w:tabs>
+          <w:tab w:val="left" w:pos="4080"/>
+        </w:tabs>
+        <w:rPr>
+          <w:sz w:val="28"/>
+          <w:szCs w:val="28"/>
+          <w:lang w:bidi="fa-IR"/>
+        </w:rPr>
+      </w:pPr>
+      <w:r>
+        <w:rPr>
+          <w:sz w:val="28"/>
+          <w:szCs w:val="28"/>
+          <w:lang w:bidi="fa-IR"/>
+        </w:rPr>
+        <w:t xml:space="preserve"> </w:t>
+      </w:r>
+      <w:r>
+        <w:rPr>
+          <w:sz w:val="28"/>
+          <w:szCs w:val="28"/>
+          <w:lang w:bidi="fa-IR"/>
+        </w:rPr>
+        <w:t># git has a tool which helps us find a bug due to our commits. you tell git to start your work in finding the bug :</w:t>
+      </w:r>
+    </w:p>
+    <w:p>
+      <w:pPr>
+        <w:tabs>
+          <w:tab w:val="left" w:pos="4080"/>
+        </w:tabs>
+        <w:rPr>
+          <w:sz w:val="28"/>
+          <w:szCs w:val="28"/>
+          <w:lang w:bidi="fa-IR"/>
+        </w:rPr>
+      </w:pPr>
+      <w:r>
+        <w:rPr>
+          <w:sz w:val="28"/>
+          <w:szCs w:val="28"/>
+          <w:lang w:bidi="fa-IR"/>
+        </w:rPr>
+        <w:t>$ git bisect start</w:t>
+      </w:r>
+    </w:p>
+    <w:p>
+      <w:pPr>
+        <w:tabs>
+          <w:tab w:val="left" w:pos="4080"/>
+        </w:tabs>
+        <w:rPr>
+          <w:color w:val="FF0000"/>
+          <w:sz w:val="28"/>
+          <w:szCs w:val="28"/>
+          <w:lang w:bidi="fa-IR"/>
+        </w:rPr>
+      </w:pPr>
+      <w:r>
+        <w:rPr>
+          <w:sz w:val="28"/>
+          <w:szCs w:val="28"/>
+          <w:lang w:bidi="fa-IR"/>
+        </w:rPr>
+        <w:t xml:space="preserve">ok. now we have started and we must be at the top directory level to call this command. we can say at each step whether the current commit is </w:t>
+      </w:r>
+      <w:r>
+        <w:rPr>
+          <w:color w:val="00B050"/>
+          <w:sz w:val="28"/>
+          <w:szCs w:val="28"/>
+          <w:lang w:bidi="fa-IR"/>
+        </w:rPr>
+        <w:t xml:space="preserve">good </w:t>
+      </w:r>
+      <w:r>
+        <w:rPr>
+          <w:sz w:val="28"/>
+          <w:szCs w:val="28"/>
+          <w:lang w:bidi="fa-IR"/>
+        </w:rPr>
+        <w:t xml:space="preserve">or </w:t>
+      </w:r>
+      <w:r>
+        <w:rPr>
+          <w:color w:val="FF0000"/>
+          <w:sz w:val="28"/>
+          <w:szCs w:val="28"/>
+          <w:lang w:bidi="fa-IR"/>
+        </w:rPr>
+        <w:t>bad</w:t>
+      </w:r>
+      <w:r>
+        <w:rPr>
+          <w:color w:val="FF0000"/>
+          <w:sz w:val="28"/>
+          <w:szCs w:val="28"/>
+          <w:lang w:bidi="fa-IR"/>
+        </w:rPr>
+        <w:t>.</w:t>
+      </w:r>
+    </w:p>
+    <w:p>
+      <w:pPr>
+        <w:tabs>
+          <w:tab w:val="left" w:pos="4080"/>
+        </w:tabs>
+        <w:rPr>
+          <w:sz w:val="28"/>
+          <w:szCs w:val="28"/>
+          <w:lang w:bidi="fa-IR"/>
+        </w:rPr>
+      </w:pPr>
+      <w:r>
+        <w:rPr>
+          <w:sz w:val="28"/>
+          <w:szCs w:val="28"/>
+          <w:lang w:bidi="fa-IR"/>
+        </w:rPr>
+        <w:t xml:space="preserve">what git does is that is runs a binary search algorithm according to your saying about a commit to be good or bad and at each step git gives you the hash of a specific commit to check. If you </w:t>
+      </w:r>
+      <w:r>
+        <w:rPr>
+          <w:b/>
+          <w:bCs/>
+          <w:sz w:val="28"/>
+          <w:szCs w:val="28"/>
+          <w:lang w:bidi="fa-IR"/>
+        </w:rPr>
+        <w:t>check</w:t>
+      </w:r>
+      <w:r>
+        <w:rPr>
+          <w:sz w:val="28"/>
+          <w:szCs w:val="28"/>
+          <w:lang w:bidi="fa-IR"/>
+        </w:rPr>
+        <w:t xml:space="preserve"> the code in that commit and see that the </w:t>
+      </w:r>
+      <w:r>
+        <w:rPr>
+          <w:sz w:val="28"/>
+          <w:szCs w:val="28"/>
+          <w:lang w:bidi="fa-IR"/>
+        </w:rPr>
+        <w:lastRenderedPageBreak/>
+        <w:t xml:space="preserve">code is fine you say </w:t>
+      </w:r>
+      <w:r>
+        <w:rPr>
+          <w:rFonts w:ascii="Lucida Console" w:hAnsi="Lucida Console"/>
+          <w:b/>
+          <w:bCs/>
+          <w:color w:val="7030A0"/>
+          <w:sz w:val="28"/>
+          <w:szCs w:val="28"/>
+          <w:lang w:bidi="fa-IR"/>
+        </w:rPr>
+        <w:t>$ git insect good</w:t>
+      </w:r>
+      <w:r>
+        <w:rPr>
+          <w:color w:val="7030A0"/>
+          <w:sz w:val="28"/>
+          <w:szCs w:val="28"/>
+          <w:lang w:bidi="fa-IR"/>
+        </w:rPr>
+        <w:t xml:space="preserve"> </w:t>
+      </w:r>
+      <w:r>
+        <w:rPr>
+          <w:sz w:val="28"/>
+          <w:szCs w:val="28"/>
+          <w:lang w:bidi="fa-IR"/>
+        </w:rPr>
+        <w:t xml:space="preserve">otherwise you say </w:t>
+      </w:r>
+      <w:r>
+        <w:rPr>
+          <w:rFonts w:ascii="Lucida Console" w:hAnsi="Lucida Console"/>
+          <w:b/>
+          <w:bCs/>
+          <w:color w:val="7030A0"/>
+          <w:sz w:val="28"/>
+          <w:szCs w:val="28"/>
+          <w:lang w:bidi="fa-IR"/>
+        </w:rPr>
+        <w:t>$git insect bad</w:t>
+      </w:r>
+      <w:r>
+        <w:rPr>
+          <w:rFonts w:ascii="Lucida Console" w:hAnsi="Lucida Console"/>
+          <w:b/>
+          <w:bCs/>
+          <w:color w:val="7030A0"/>
+          <w:sz w:val="28"/>
+          <w:szCs w:val="28"/>
+          <w:lang w:bidi="fa-IR"/>
+        </w:rPr>
+        <w:t>.</w:t>
+      </w:r>
+    </w:p>
+    <w:p>
+      <w:pPr>
+        <w:tabs>
+          <w:tab w:val="left" w:pos="4080"/>
+        </w:tabs>
+        <w:rPr>
+          <w:color w:val="FF0000"/>
+          <w:sz w:val="28"/>
+          <w:szCs w:val="28"/>
+          <w:lang w:bidi="fa-IR"/>
+        </w:rPr>
+      </w:pPr>
+      <w:r>
+        <w:rPr>
+          <w:color w:val="FF0000"/>
+          <w:sz w:val="28"/>
+          <w:szCs w:val="28"/>
+          <w:lang w:bidi="fa-IR"/>
+        </w:rPr>
+        <w:t xml:space="preserve"> </w:t>
+      </w:r>
+      <w:r>
+        <w:rPr>
+          <w:noProof/>
+          <w:color w:val="FF0000"/>
+          <w:sz w:val="28"/>
+          <w:szCs w:val="28"/>
+        </w:rPr>
+        <w:drawing>
+          <wp:inline distT="0" distB="0" distL="0" distR="0">
+            <wp:extent cx="6321911" cy="2621280"/>
+            <wp:effectExtent l="0" t="0" r="3175" b="7620"/>
+            <wp:docPr id="57" name="Picture 57"/>
+            <wp:cNvGraphicFramePr>
+              <a:graphicFrameLocks xmlns:a="http://schemas.openxmlformats.org/drawingml/2006/main" noChangeAspect="1"/>
+            </wp:cNvGraphicFramePr>
+            <a:graphic xmlns:a="http://schemas.openxmlformats.org/drawingml/2006/main">
+              <a:graphicData uri="http://schemas.openxmlformats.org/drawingml/2006/picture">
+                <pic:pic xmlns:pic="http://schemas.openxmlformats.org/drawingml/2006/picture">
+                  <pic:nvPicPr>
+                    <pic:cNvPr id="0" name="Picture 5"/>
+                    <pic:cNvPicPr>
+                      <a:picLocks noChangeAspect="1" noChangeArrowheads="1"/>
+                    </pic:cNvPicPr>
+                  </pic:nvPicPr>
+                  <pic:blipFill>
+                    <a:blip r:embed="rId45" cstate="print">
+                      <a:extLst>
+                        <a:ext uri="{28A0092B-C50C-407E-A947-70E740481C1C}">
+                          <a14:useLocalDpi xmlns:a14="http://schemas.microsoft.com/office/drawing/2010/main" val="0"/>
+                        </a:ext>
+                      </a:extLst>
+                    </a:blip>
+                    <a:srcRect/>
+                    <a:stretch>
+                      <a:fillRect/>
+                    </a:stretch>
+                  </pic:blipFill>
+                  <pic:spPr bwMode="auto">
+                    <a:xfrm>
+                      <a:off x="0" y="0"/>
+                      <a:ext cx="6326584" cy="2623218"/>
+                    </a:xfrm>
+                    <a:prstGeom prst="rect">
+                      <a:avLst/>
+                    </a:prstGeom>
+                    <a:noFill/>
+                    <a:ln>
+                      <a:noFill/>
+                    </a:ln>
+                  </pic:spPr>
+                </pic:pic>
+              </a:graphicData>
+            </a:graphic>
+          </wp:inline>
+        </w:drawing>
+      </w:r>
+    </w:p>
+    <w:p>
+      <w:pPr>
+        <w:tabs>
+          <w:tab w:val="left" w:pos="4080"/>
+        </w:tabs>
+        <w:rPr>
+          <w:sz w:val="28"/>
+          <w:szCs w:val="28"/>
+          <w:lang w:bidi="fa-IR"/>
+        </w:rPr>
+      </w:pPr>
       <w:bookmarkStart w:id="0" w:name="_GoBack"/>
       <w:bookmarkEnd w:id="0"/>
-    </w:p>
-    <w:p>
-      <w:pPr>
-        <w:tabs>
-          <w:tab w:val="left" w:pos="4080"/>
-        </w:tabs>
-        <w:rPr>
-          <w:rFonts w:asciiTheme="majorHAnsi" w:hAnsiTheme="majorHAnsi" w:cstheme="majorHAnsi"/>
-          <w:sz w:val="28"/>
-          <w:szCs w:val="28"/>
-          <w:lang w:bidi="fa-IR"/>
-        </w:rPr>
-      </w:pPr>
-    </w:p>
-    <w:p>
-      <w:pPr>
-        <w:tabs>
-          <w:tab w:val="left" w:pos="4080"/>
-        </w:tabs>
-        <w:rPr>
-          <w:sz w:val="28"/>
-          <w:szCs w:val="28"/>
-          <w:lang w:bidi="fa-IR"/>
-        </w:rPr>
-      </w:pPr>
     </w:p>
     <w:sectPr>
       <w:pgSz w:w="12240" w:h="15840"/>
@@ -9718,7 +10464,7 @@
 </file>
 
 <file path=customXml/itemProps1.xml><?xml version="1.0" encoding="utf-8"?>
-<ds:datastoreItem xmlns:ds="http://schemas.openxmlformats.org/officeDocument/2006/customXml" ds:itemID="{5368D8FB-CDE5-4F7E-ADAE-59B66F012A5A}">
+<ds:datastoreItem xmlns:ds="http://schemas.openxmlformats.org/officeDocument/2006/customXml" ds:itemID="{2327A567-8EAF-4611-A76F-8799AFB263FB}">
   <ds:schemaRefs>
     <ds:schemaRef ds:uri="http://schemas.openxmlformats.org/officeDocument/2006/bibliography"/>
   </ds:schemaRefs>

</xml_diff>